<commit_message>
Semi fixed spike 9,12 logs for spike 11
</commit_message>
<xml_diff>
--- a/PlanetWarsLab/spike_report.docx
+++ b/PlanetWarsLab/spike_report.docx
@@ -301,8 +301,6 @@
         </w:rPr>
         <w:t>Compare each bot over a number of maps and present the results over the performance of both</w:t>
       </w:r>
-      <w:bookmarkStart w:id="0" w:name="_GoBack"/>
-      <w:bookmarkEnd w:id="0"/>
     </w:p>
     <w:p>
       <w:pPr>
@@ -544,9 +542,240 @@
       <w:pPr>
         <w:pStyle w:val="Heading1"/>
       </w:pPr>
+      <w:r>
+        <w:br w:type="page"/>
+      </w:r>
+    </w:p>
+    <w:p>
+      <w:pPr>
+        <w:pStyle w:val="Heading1"/>
+      </w:pPr>
+      <w:r>
+        <w:lastRenderedPageBreak/>
+        <w:t>Game 1 - Map 12</w:t>
+      </w:r>
+    </w:p>
+    <w:p>
+      <w:pPr>
+        <w:pStyle w:val="Heading1"/>
+      </w:pPr>
+      <w:bookmarkStart w:id="0" w:name="_GoBack"/>
+      <w:r>
+        <w:rPr>
+          <w:noProof/>
+          <w:lang w:eastAsia="en-AU"/>
+        </w:rPr>
+        <w:drawing>
+          <wp:inline distT="0" distB="0" distL="0" distR="0" wp14:anchorId="7D9051C0" wp14:editId="7FEC63D0">
+            <wp:extent cx="4063116" cy="4278645"/>
+            <wp:effectExtent l="0" t="0" r="0" b="7620"/>
+            <wp:docPr id="4" name="Picture 4"/>
+            <wp:cNvGraphicFramePr>
+              <a:graphicFrameLocks xmlns:a="http://schemas.openxmlformats.org/drawingml/2006/main" noChangeAspect="1"/>
+            </wp:cNvGraphicFramePr>
+            <a:graphic xmlns:a="http://schemas.openxmlformats.org/drawingml/2006/main">
+              <a:graphicData uri="http://schemas.openxmlformats.org/drawingml/2006/picture">
+                <pic:pic xmlns:pic="http://schemas.openxmlformats.org/drawingml/2006/picture">
+                  <pic:nvPicPr>
+                    <pic:cNvPr id="1" name=""/>
+                    <pic:cNvPicPr/>
+                  </pic:nvPicPr>
+                  <pic:blipFill>
+                    <a:blip r:embed="rId10"/>
+                    <a:stretch>
+                      <a:fillRect/>
+                    </a:stretch>
+                  </pic:blipFill>
+                  <pic:spPr>
+                    <a:xfrm>
+                      <a:off x="0" y="0"/>
+                      <a:ext cx="4067599" cy="4283366"/>
+                    </a:xfrm>
+                    <a:prstGeom prst="rect">
+                      <a:avLst/>
+                    </a:prstGeom>
+                  </pic:spPr>
+                </pic:pic>
+              </a:graphicData>
+            </a:graphic>
+          </wp:inline>
+        </w:drawing>
+      </w:r>
+      <w:bookmarkEnd w:id="0"/>
+      <w:r>
+        <w:br w:type="page"/>
+      </w:r>
+    </w:p>
+    <w:p>
+      <w:pPr>
+        <w:pStyle w:val="Heading1"/>
+      </w:pPr>
+      <w:r>
+        <w:lastRenderedPageBreak/>
+        <w:t>Game 2 – Map 52</w:t>
+      </w:r>
+    </w:p>
+    <w:p>
+      <w:pPr>
+        <w:pStyle w:val="Heading1"/>
+      </w:pPr>
+      <w:r>
+        <w:rPr>
+          <w:noProof/>
+          <w:lang w:eastAsia="en-AU"/>
+        </w:rPr>
+        <w:drawing>
+          <wp:inline distT="0" distB="0" distL="0" distR="0" wp14:anchorId="2464F05A" wp14:editId="59DEBE8E">
+            <wp:extent cx="4251478" cy="4452731"/>
+            <wp:effectExtent l="0" t="0" r="0" b="5080"/>
+            <wp:docPr id="3" name="Picture 3"/>
+            <wp:cNvGraphicFramePr>
+              <a:graphicFrameLocks xmlns:a="http://schemas.openxmlformats.org/drawingml/2006/main" noChangeAspect="1"/>
+            </wp:cNvGraphicFramePr>
+            <a:graphic xmlns:a="http://schemas.openxmlformats.org/drawingml/2006/main">
+              <a:graphicData uri="http://schemas.openxmlformats.org/drawingml/2006/picture">
+                <pic:pic xmlns:pic="http://schemas.openxmlformats.org/drawingml/2006/picture">
+                  <pic:nvPicPr>
+                    <pic:cNvPr id="1" name=""/>
+                    <pic:cNvPicPr/>
+                  </pic:nvPicPr>
+                  <pic:blipFill>
+                    <a:blip r:embed="rId11"/>
+                    <a:stretch>
+                      <a:fillRect/>
+                    </a:stretch>
+                  </pic:blipFill>
+                  <pic:spPr>
+                    <a:xfrm>
+                      <a:off x="0" y="0"/>
+                      <a:ext cx="4255133" cy="4456559"/>
+                    </a:xfrm>
+                    <a:prstGeom prst="rect">
+                      <a:avLst/>
+                    </a:prstGeom>
+                  </pic:spPr>
+                </pic:pic>
+              </a:graphicData>
+            </a:graphic>
+          </wp:inline>
+        </w:drawing>
+      </w:r>
+      <w:r>
+        <w:br w:type="page"/>
+      </w:r>
+    </w:p>
+    <w:p>
+      <w:pPr>
+        <w:pStyle w:val="Heading1"/>
+      </w:pPr>
+      <w:r>
+        <w:lastRenderedPageBreak/>
+        <w:t>Game 3 – Map 87</w:t>
+      </w:r>
+    </w:p>
+    <w:p>
+      <w:pPr>
+        <w:pStyle w:val="Heading1"/>
+      </w:pPr>
+      <w:r>
+        <w:rPr>
+          <w:noProof/>
+          <w:lang w:eastAsia="en-AU"/>
+        </w:rPr>
+        <w:drawing>
+          <wp:inline distT="0" distB="0" distL="0" distR="0" wp14:anchorId="634CE413" wp14:editId="18A1E9AB">
+            <wp:extent cx="4090428" cy="4389120"/>
+            <wp:effectExtent l="0" t="0" r="5715" b="0"/>
+            <wp:docPr id="2" name="Picture 2"/>
+            <wp:cNvGraphicFramePr>
+              <a:graphicFrameLocks xmlns:a="http://schemas.openxmlformats.org/drawingml/2006/main" noChangeAspect="1"/>
+            </wp:cNvGraphicFramePr>
+            <a:graphic xmlns:a="http://schemas.openxmlformats.org/drawingml/2006/main">
+              <a:graphicData uri="http://schemas.openxmlformats.org/drawingml/2006/picture">
+                <pic:pic xmlns:pic="http://schemas.openxmlformats.org/drawingml/2006/picture">
+                  <pic:nvPicPr>
+                    <pic:cNvPr id="1" name=""/>
+                    <pic:cNvPicPr/>
+                  </pic:nvPicPr>
+                  <pic:blipFill>
+                    <a:blip r:embed="rId12"/>
+                    <a:stretch>
+                      <a:fillRect/>
+                    </a:stretch>
+                  </pic:blipFill>
+                  <pic:spPr>
+                    <a:xfrm>
+                      <a:off x="0" y="0"/>
+                      <a:ext cx="4094891" cy="4393909"/>
+                    </a:xfrm>
+                    <a:prstGeom prst="rect">
+                      <a:avLst/>
+                    </a:prstGeom>
+                  </pic:spPr>
+                </pic:pic>
+              </a:graphicData>
+            </a:graphic>
+          </wp:inline>
+        </w:drawing>
+      </w:r>
+      <w:r>
+        <w:br w:type="page"/>
+      </w:r>
+    </w:p>
+    <w:p>
+      <w:pPr>
+        <w:pStyle w:val="Heading1"/>
+      </w:pPr>
+      <w:r>
+        <w:lastRenderedPageBreak/>
+        <w:t>Game 4 – Map 96</w:t>
+      </w:r>
+    </w:p>
+    <w:p>
+      <w:r>
+        <w:rPr>
+          <w:noProof/>
+          <w:lang w:eastAsia="en-AU"/>
+        </w:rPr>
+        <w:drawing>
+          <wp:inline distT="0" distB="0" distL="0" distR="0" wp14:anchorId="41ECA126" wp14:editId="2F34196E">
+            <wp:extent cx="4301655" cy="4529837"/>
+            <wp:effectExtent l="0" t="0" r="3810" b="4445"/>
+            <wp:docPr id="1" name="Picture 1"/>
+            <wp:cNvGraphicFramePr>
+              <a:graphicFrameLocks xmlns:a="http://schemas.openxmlformats.org/drawingml/2006/main" noChangeAspect="1"/>
+            </wp:cNvGraphicFramePr>
+            <a:graphic xmlns:a="http://schemas.openxmlformats.org/drawingml/2006/main">
+              <a:graphicData uri="http://schemas.openxmlformats.org/drawingml/2006/picture">
+                <pic:pic xmlns:pic="http://schemas.openxmlformats.org/drawingml/2006/picture">
+                  <pic:nvPicPr>
+                    <pic:cNvPr id="1" name=""/>
+                    <pic:cNvPicPr/>
+                  </pic:nvPicPr>
+                  <pic:blipFill>
+                    <a:blip r:embed="rId13"/>
+                    <a:stretch>
+                      <a:fillRect/>
+                    </a:stretch>
+                  </pic:blipFill>
+                  <pic:spPr>
+                    <a:xfrm>
+                      <a:off x="0" y="0"/>
+                      <a:ext cx="4305283" cy="4533657"/>
+                    </a:xfrm>
+                    <a:prstGeom prst="rect">
+                      <a:avLst/>
+                    </a:prstGeom>
+                  </pic:spPr>
+                </pic:pic>
+              </a:graphicData>
+            </a:graphic>
+          </wp:inline>
+        </w:drawing>
+      </w:r>
     </w:p>
     <w:sectPr>
-      <w:headerReference w:type="default" r:id="rId10"/>
+      <w:headerReference w:type="default" r:id="rId14"/>
       <w:pgSz w:w="11900" w:h="16840"/>
       <w:pgMar w:top="1440" w:right="1134" w:bottom="1440" w:left="1134" w:header="709" w:footer="709" w:gutter="0"/>
       <w:cols w:space="708"/>
@@ -627,7 +856,7 @@
       <w:rPr>
         <w:noProof/>
       </w:rPr>
-      <w:t>20/04/17</w:t>
+      <w:t>1/05/17</w:t>
     </w:r>
     <w:r>
       <w:fldChar w:fldCharType="end"/>
@@ -2739,7 +2968,7 @@
 </file>
 
 <file path=customXml/itemProps1.xml><?xml version="1.0" encoding="utf-8"?>
-<ds:datastoreItem xmlns:ds="http://schemas.openxmlformats.org/officeDocument/2006/customXml" ds:itemID="{66CA4E9C-3F7B-4384-9FFC-897B2423F1FF}">
+<ds:datastoreItem xmlns:ds="http://schemas.openxmlformats.org/officeDocument/2006/customXml" ds:itemID="{10B4322E-1011-41CF-A892-6998DFFCF63F}">
   <ds:schemaRefs>
     <ds:schemaRef ds:uri="http://schemas.openxmlformats.org/officeDocument/2006/bibliography"/>
   </ds:schemaRefs>

</xml_diff>

<commit_message>
more spike work  for 9 and 12
</commit_message>
<xml_diff>
--- a/PlanetWarsLab/spike_report.docx
+++ b/PlanetWarsLab/spike_report.docx
@@ -629,41 +629,19 @@
           <w:ilvl w:val="1"/>
           <w:numId w:val="10"/>
         </w:numPr>
-      </w:pPr>
-      <w:r>
-        <w:t>One</w:t>
-      </w:r>
-      <w:r>
-        <w:t xml:space="preserve"> map</w:t>
-      </w:r>
-      <w:bookmarkStart w:id="0" w:name="_GoBack"/>
-      <w:bookmarkEnd w:id="0"/>
-      <w:r>
-        <w:t xml:space="preserve"> that had the planets spread</w:t>
-      </w:r>
-    </w:p>
-    <w:p>
-      <w:pPr>
-        <w:pStyle w:val="ListParagraph"/>
-        <w:numPr>
-          <w:ilvl w:val="1"/>
-          <w:numId w:val="10"/>
-        </w:numPr>
-      </w:pPr>
-      <w:r>
-        <w:t>One map</w:t>
-      </w:r>
-      <w:r>
-        <w:t xml:space="preserve"> with groups of planets</w:t>
-      </w:r>
-    </w:p>
-    <w:p>
-      <w:pPr>
         <w:rPr>
           <w:b/>
           <w:sz w:val="24"/>
         </w:rPr>
       </w:pPr>
+      <w:r>
+        <w:t xml:space="preserve">Two randomly chosen maps to reduce any bias </w:t>
+      </w:r>
+      <w:proofErr w:type="spellStart"/>
+      <w:r>
+        <w:t>attemps</w:t>
+      </w:r>
+      <w:proofErr w:type="spellEnd"/>
       <w:r>
         <w:rPr>
           <w:b/>
@@ -1124,8 +1102,254 @@
       </w:r>
     </w:p>
     <w:p/>
+    <w:p>
+      <w:pPr>
+        <w:rPr>
+          <w:b/>
+          <w:sz w:val="24"/>
+        </w:rPr>
+      </w:pPr>
+      <w:r>
+        <w:rPr>
+          <w:b/>
+          <w:sz w:val="24"/>
+        </w:rPr>
+        <w:t>Something Extra</w:t>
+      </w:r>
+      <w:r>
+        <w:rPr>
+          <w:b/>
+          <w:sz w:val="24"/>
+        </w:rPr>
+        <w:t>:</w:t>
+      </w:r>
+    </w:p>
+    <w:p>
+      <w:r>
+        <w:t xml:space="preserve">After fiddling with the code, I could figure out how to make fleets deviate to other planets within a certain range. The fleet will analyse all the planets and if a planet is within range and it has less ships than fleet. Then it will check if the fleets destination has a higher </w:t>
+      </w:r>
+      <w:r>
+        <w:t>amount of ships than the planet. Then I added a feature where it would detect if it has attacked the same planet</w:t>
+      </w:r>
+      <w:r>
+        <w:t xml:space="preserve"> twice it would choose the best growth neutral planet and if there are none left attack the enemy’s planet with the smallest amount of ships</w:t>
+      </w:r>
+    </w:p>
+    <w:p>
+      <w:r>
+        <w:br w:type="page"/>
+      </w:r>
+    </w:p>
+    <w:p>
+      <w:pPr>
+        <w:pStyle w:val="Heading1"/>
+      </w:pPr>
+      <w:r>
+        <w:lastRenderedPageBreak/>
+        <w:t>Game 5 – Map 15</w:t>
+      </w:r>
+    </w:p>
+    <w:p>
+      <w:r>
+        <w:rPr>
+          <w:noProof/>
+          <w:lang w:eastAsia="en-AU"/>
+        </w:rPr>
+        <w:drawing>
+          <wp:anchor distT="0" distB="0" distL="114300" distR="114300" simplePos="0" relativeHeight="251662336" behindDoc="1" locked="0" layoutInCell="1" allowOverlap="1">
+            <wp:simplePos x="0" y="0"/>
+            <wp:positionH relativeFrom="margin">
+              <wp:align>left</wp:align>
+            </wp:positionH>
+            <wp:positionV relativeFrom="paragraph">
+              <wp:posOffset>13970</wp:posOffset>
+            </wp:positionV>
+            <wp:extent cx="3192780" cy="3299460"/>
+            <wp:effectExtent l="0" t="0" r="7620" b="0"/>
+            <wp:wrapTight wrapText="bothSides">
+              <wp:wrapPolygon edited="0">
+                <wp:start x="0" y="0"/>
+                <wp:lineTo x="0" y="21450"/>
+                <wp:lineTo x="21523" y="21450"/>
+                <wp:lineTo x="21523" y="0"/>
+                <wp:lineTo x="0" y="0"/>
+              </wp:wrapPolygon>
+            </wp:wrapTight>
+            <wp:docPr id="5" name="Picture 5"/>
+            <wp:cNvGraphicFramePr>
+              <a:graphicFrameLocks xmlns:a="http://schemas.openxmlformats.org/drawingml/2006/main" noChangeAspect="1"/>
+            </wp:cNvGraphicFramePr>
+            <a:graphic xmlns:a="http://schemas.openxmlformats.org/drawingml/2006/main">
+              <a:graphicData uri="http://schemas.openxmlformats.org/drawingml/2006/picture">
+                <pic:pic xmlns:pic="http://schemas.openxmlformats.org/drawingml/2006/picture">
+                  <pic:nvPicPr>
+                    <pic:cNvPr id="1" name=""/>
+                    <pic:cNvPicPr/>
+                  </pic:nvPicPr>
+                  <pic:blipFill>
+                    <a:blip r:embed="rId14"/>
+                    <a:stretch>
+                      <a:fillRect/>
+                    </a:stretch>
+                  </pic:blipFill>
+                  <pic:spPr>
+                    <a:xfrm>
+                      <a:off x="0" y="0"/>
+                      <a:ext cx="3192780" cy="3299460"/>
+                    </a:xfrm>
+                    <a:prstGeom prst="rect">
+                      <a:avLst/>
+                    </a:prstGeom>
+                  </pic:spPr>
+                </pic:pic>
+              </a:graphicData>
+            </a:graphic>
+            <wp14:sizeRelH relativeFrom="page">
+              <wp14:pctWidth>0</wp14:pctWidth>
+            </wp14:sizeRelH>
+            <wp14:sizeRelV relativeFrom="page">
+              <wp14:pctHeight>0</wp14:pctHeight>
+            </wp14:sizeRelV>
+          </wp:anchor>
+        </w:drawing>
+      </w:r>
+      <w:r>
+        <w:t>Now the Complex Bot</w:t>
+      </w:r>
+      <w:r>
+        <w:t xml:space="preserve"> has been improved we can test it to see how it can cope with the update. The first thing we notice is that as the fleets are travel</w:t>
+      </w:r>
+      <w:r>
+        <w:t xml:space="preserve">ing they deviate if the original destination has more ships than the planet it passes. This is a tactical advantage because you can divert from your original path and </w:t>
+      </w:r>
+      <w:r>
+        <w:t>with a map which has small clusters of planets it increases your chances of surviving the early game if you don’t have many home planets</w:t>
+      </w:r>
+      <w:r>
+        <w:t xml:space="preserve">. As the game progresses </w:t>
+      </w:r>
+      <w:r>
+        <w:t>we see that the Complex bot starts to take over the map and change destinations quite a bit. Once the Complex Bot has established a few planets it continues looking for the best growth planets and eventually takes over the map because the Simple Bot can’t handle the constant direction changing of the enemy fleets. This test has shown that the Complex Bot has a great advantage but to make sure it works well I have conducted another game.</w:t>
+      </w:r>
+      <w:r>
+        <w:br w:type="page"/>
+      </w:r>
+    </w:p>
+    <w:p>
+      <w:pPr>
+        <w:pStyle w:val="Heading1"/>
+      </w:pPr>
+      <w:r>
+        <w:lastRenderedPageBreak/>
+        <w:t>Game 6 – Map 56</w:t>
+      </w:r>
+    </w:p>
+    <w:p>
+      <w:r>
+        <w:rPr>
+          <w:noProof/>
+          <w:lang w:eastAsia="en-AU"/>
+        </w:rPr>
+        <w:drawing>
+          <wp:anchor distT="0" distB="0" distL="114300" distR="114300" simplePos="0" relativeHeight="251663360" behindDoc="1" locked="0" layoutInCell="1" allowOverlap="1">
+            <wp:simplePos x="0" y="0"/>
+            <wp:positionH relativeFrom="margin">
+              <wp:align>left</wp:align>
+            </wp:positionH>
+            <wp:positionV relativeFrom="paragraph">
+              <wp:posOffset>149225</wp:posOffset>
+            </wp:positionV>
+            <wp:extent cx="3108960" cy="3145155"/>
+            <wp:effectExtent l="0" t="0" r="0" b="0"/>
+            <wp:wrapTight wrapText="bothSides">
+              <wp:wrapPolygon edited="0">
+                <wp:start x="0" y="0"/>
+                <wp:lineTo x="0" y="21456"/>
+                <wp:lineTo x="21441" y="21456"/>
+                <wp:lineTo x="21441" y="0"/>
+                <wp:lineTo x="0" y="0"/>
+              </wp:wrapPolygon>
+            </wp:wrapTight>
+            <wp:docPr id="6" name="Picture 6"/>
+            <wp:cNvGraphicFramePr>
+              <a:graphicFrameLocks xmlns:a="http://schemas.openxmlformats.org/drawingml/2006/main" noChangeAspect="1"/>
+            </wp:cNvGraphicFramePr>
+            <a:graphic xmlns:a="http://schemas.openxmlformats.org/drawingml/2006/main">
+              <a:graphicData uri="http://schemas.openxmlformats.org/drawingml/2006/picture">
+                <pic:pic xmlns:pic="http://schemas.openxmlformats.org/drawingml/2006/picture">
+                  <pic:nvPicPr>
+                    <pic:cNvPr id="1" name=""/>
+                    <pic:cNvPicPr/>
+                  </pic:nvPicPr>
+                  <pic:blipFill>
+                    <a:blip r:embed="rId15"/>
+                    <a:stretch>
+                      <a:fillRect/>
+                    </a:stretch>
+                  </pic:blipFill>
+                  <pic:spPr>
+                    <a:xfrm>
+                      <a:off x="0" y="0"/>
+                      <a:ext cx="3108960" cy="3145155"/>
+                    </a:xfrm>
+                    <a:prstGeom prst="rect">
+                      <a:avLst/>
+                    </a:prstGeom>
+                  </pic:spPr>
+                </pic:pic>
+              </a:graphicData>
+            </a:graphic>
+            <wp14:sizeRelH relativeFrom="page">
+              <wp14:pctWidth>0</wp14:pctWidth>
+            </wp14:sizeRelH>
+            <wp14:sizeRelV relativeFrom="page">
+              <wp14:pctHeight>0</wp14:pctHeight>
+            </wp14:sizeRelV>
+          </wp:anchor>
+        </w:drawing>
+      </w:r>
+    </w:p>
     <w:p/>
     <w:p>
+      <w:r>
+        <w:t xml:space="preserve">In previous </w:t>
+      </w:r>
+      <w:r>
+        <w:t xml:space="preserve">attempts, we make the judgement that the Complex Bot will lose because the origin planets are so far away. But with the updated bot we can say the Complex Bot will win because within the first few </w:t>
+      </w:r>
+      <w:r>
+        <w:t xml:space="preserve">fleets we can see the it will take over at least 3 planets within the first 5 turns and start to fortify its defences. As the game progresses we see the trend that </w:t>
+      </w:r>
+      <w:r>
+        <w:t xml:space="preserve">the Complex Bot takes over the whole field while the Simple Bot struggles to keep up with the pace and eventually loses </w:t>
+      </w:r>
+      <w:r>
+        <w:t xml:space="preserve"> </w:t>
+      </w:r>
+    </w:p>
+    <w:p/>
+    <w:p/>
+    <w:p/>
+    <w:p/>
+    <w:p/>
+    <w:p/>
+    <w:p/>
+    <w:p/>
+    <w:p/>
+    <w:p/>
+    <w:p/>
+    <w:p/>
+    <w:p/>
+    <w:p/>
+    <w:p>
+      <w:r>
+        <w:t xml:space="preserve">After conducting all these games, I have concluded that the Complex Bot can defend most simple bots (even though it has won all games there might be a scenario it could lose). With the ability to change destination </w:t>
+      </w:r>
+      <w:r>
+        <w:t>planets and buff week planets I believe this bot will be able to hold its own against other complex bots and possibly win depending on what happens in the early/ late game.</w:t>
+      </w:r>
+      <w:bookmarkStart w:id="0" w:name="_GoBack"/>
+      <w:bookmarkEnd w:id="0"/>
       <w:r>
         <w:br w:type="page"/>
       </w:r>
@@ -1151,7 +1375,7 @@
       </w:r>
     </w:p>
     <w:p>
-      <w:hyperlink r:id="rId14" w:history="1">
+      <w:hyperlink r:id="rId16" w:history="1">
         <w:r>
           <w:rPr>
             <w:rStyle w:val="Hyperlink"/>
@@ -1175,7 +1399,7 @@
       </w:r>
     </w:p>
     <w:p>
-      <w:hyperlink r:id="rId15" w:history="1">
+      <w:hyperlink r:id="rId17" w:history="1">
         <w:r>
           <w:rPr>
             <w:rStyle w:val="Hyperlink"/>
@@ -1199,7 +1423,7 @@
       </w:r>
     </w:p>
     <w:p>
-      <w:hyperlink r:id="rId16" w:history="1">
+      <w:hyperlink r:id="rId18" w:history="1">
         <w:r>
           <w:rPr>
             <w:rStyle w:val="Hyperlink"/>
@@ -1223,7 +1447,7 @@
       </w:r>
     </w:p>
     <w:p>
-      <w:hyperlink r:id="rId17" w:history="1">
+      <w:hyperlink r:id="rId19" w:history="1">
         <w:r>
           <w:rPr>
             <w:rStyle w:val="Hyperlink"/>
@@ -1244,7 +1468,7 @@
       </w:r>
     </w:p>
     <w:p>
-      <w:hyperlink r:id="rId18" w:history="1">
+      <w:hyperlink r:id="rId20" w:history="1">
         <w:r>
           <w:rPr>
             <w:rStyle w:val="Hyperlink"/>
@@ -1270,9 +1494,21 @@
         <w:t xml:space="preserve"> Logs</w:t>
       </w:r>
     </w:p>
-    <w:p/>
+    <w:p>
+      <w:hyperlink r:id="rId21" w:history="1">
+        <w:r>
+          <w:rPr>
+            <w:rStyle w:val="Hyperlink"/>
+          </w:rPr>
+          <w:t>https://github.com/1993Batman/AIforGames/tree/master/PlanetWarsLab/Logs/Game6%20-%20map%2056/logs</w:t>
+        </w:r>
+      </w:hyperlink>
+      <w:r>
+        <w:t xml:space="preserve"> </w:t>
+      </w:r>
+    </w:p>
     <w:sectPr>
-      <w:headerReference w:type="default" r:id="rId19"/>
+      <w:headerReference w:type="default" r:id="rId22"/>
       <w:pgSz w:w="11900" w:h="16840"/>
       <w:pgMar w:top="1440" w:right="1134" w:bottom="1440" w:left="1134" w:header="709" w:footer="709" w:gutter="0"/>
       <w:cols w:space="708"/>
@@ -1353,7 +1589,7 @@
       <w:rPr>
         <w:noProof/>
       </w:rPr>
-      <w:t>3/05/17</w:t>
+      <w:t>8/05/17</w:t>
     </w:r>
     <w:r>
       <w:fldChar w:fldCharType="end"/>
@@ -3477,7 +3713,7 @@
 </file>
 
 <file path=customXml/itemProps1.xml><?xml version="1.0" encoding="utf-8"?>
-<ds:datastoreItem xmlns:ds="http://schemas.openxmlformats.org/officeDocument/2006/customXml" ds:itemID="{6B35A901-6934-46F8-9EB9-ADA8C1B78DC7}">
+<ds:datastoreItem xmlns:ds="http://schemas.openxmlformats.org/officeDocument/2006/customXml" ds:itemID="{543A8E47-3F27-4148-A8D6-D5ED1FAAB08F}">
   <ds:schemaRefs>
     <ds:schemaRef ds:uri="http://schemas.openxmlformats.org/officeDocument/2006/bibliography"/>
   </ds:schemaRefs>

</xml_diff>